<commit_message>
fixing error with GSS calc
</commit_message>
<xml_diff>
--- a/Tables/VBT_Predictive_Factors_Table5.docx
+++ b/Tables/VBT_Predictive_Factors_Table5.docx
@@ -7919,166 +7919,166 @@
                 <w:szCs w:val="18"/>
                 <w:color w:val="000000"/>
               </w:rPr>
-              <w:t xml:space="preserve">6.00 [6.00, 6.00]</w:t>
-            </w:r>
-          </w:p>
-        </w:tc>
-        <w:tc>
-          <w:tcPr>
-            <w:tcBorders>
-              <w:bottom w:val="single" w:sz="6" w:space="0" w:color="666666"/>
-              <w:top w:val="single" w:sz="6" w:space="0" w:color="666666"/>
-              <w:left w:val="none" w:sz="0" w:space="0" w:color="000000"/>
-              <w:right w:val="none" w:sz="0" w:space="0" w:color="000000"/>
-            </w:tcBorders>
-            <w:shd w:val="clear" w:color="auto" w:fill="FFFFFF"/>
-            <w:tcMar>
-              <w:top w:w="0" w:type="dxa"/>
-              <w:bottom w:w="0" w:type="dxa"/>
-              <w:left w:w="0" w:type="dxa"/>
-              <w:right w:w="0" w:type="dxa"/>
-            </w:tcMar>
-            <w:vAlign w:val="center"/>
-          </w:tcPr>
-          <w:p>
-            <w:pPr>
-              <w:pStyle w:val="Normal"/>
-              <w:jc w:val="left"/>
-              <w:pBdr>
-                <w:bottom w:val="none" w:sz="0" w:space="0" w:color="000000"/>
-                <w:top w:val="none" w:sz="0" w:space="0" w:color="000000"/>
-                <w:left w:val="none" w:sz="0" w:space="0" w:color="000000"/>
-                <w:right w:val="none" w:sz="0" w:space="0" w:color="000000"/>
-              </w:pBdr>
-              <w:spacing w:after="100" w:before="100" w:line="240"/>
-              <w:ind w:left="100" w:right="100" w:firstLine="0" w:firstLineChars="0"/>
-              <w:rPr>
-                <w:rFonts w:ascii="Arial" w:hAnsi="Arial" w:eastAsia="Arial" w:cs="Arial"/>
-                <w:i w:val="false"/>
-                <w:b w:val="false"/>
-                <w:u w:val="none"/>
-                <w:sz w:val="18"/>
-                <w:szCs w:val="18"/>
-                <w:color w:val="000000"/>
-              </w:rPr>
-            </w:pPr>
-            <w:r>
-              <w:rPr>
-                <w:rFonts w:ascii="Arial" w:hAnsi="Arial" w:eastAsia="Arial" w:cs="Arial"/>
-                <w:i w:val="false"/>
-                <w:b w:val="false"/>
-                <w:u w:val="none"/>
-                <w:sz w:val="18"/>
-                <w:szCs w:val="18"/>
-                <w:color w:val="000000"/>
-              </w:rPr>
-              <w:t xml:space="preserve">6.00 [6.00, 6.00]</w:t>
-            </w:r>
-          </w:p>
-        </w:tc>
-        <w:tc>
-          <w:tcPr>
-            <w:tcBorders>
-              <w:bottom w:val="single" w:sz="6" w:space="0" w:color="666666"/>
-              <w:top w:val="single" w:sz="6" w:space="0" w:color="666666"/>
-              <w:left w:val="none" w:sz="0" w:space="0" w:color="000000"/>
-              <w:right w:val="none" w:sz="0" w:space="0" w:color="000000"/>
-            </w:tcBorders>
-            <w:shd w:val="clear" w:color="auto" w:fill="FFFFFF"/>
-            <w:tcMar>
-              <w:top w:w="0" w:type="dxa"/>
-              <w:bottom w:w="0" w:type="dxa"/>
-              <w:left w:w="0" w:type="dxa"/>
-              <w:right w:w="0" w:type="dxa"/>
-            </w:tcMar>
-            <w:vAlign w:val="center"/>
-          </w:tcPr>
-          <w:p>
-            <w:pPr>
-              <w:pStyle w:val="Normal"/>
-              <w:jc w:val="left"/>
-              <w:pBdr>
-                <w:bottom w:val="none" w:sz="0" w:space="0" w:color="000000"/>
-                <w:top w:val="none" w:sz="0" w:space="0" w:color="000000"/>
-                <w:left w:val="none" w:sz="0" w:space="0" w:color="000000"/>
-                <w:right w:val="none" w:sz="0" w:space="0" w:color="000000"/>
-              </w:pBdr>
-              <w:spacing w:after="100" w:before="100" w:line="240"/>
-              <w:ind w:left="100" w:right="100" w:firstLine="0" w:firstLineChars="0"/>
-              <w:rPr>
-                <w:rFonts w:ascii="Arial" w:hAnsi="Arial" w:eastAsia="Arial" w:cs="Arial"/>
-                <w:i w:val="false"/>
-                <w:b w:val="false"/>
-                <w:u w:val="none"/>
-                <w:sz w:val="18"/>
-                <w:szCs w:val="18"/>
-                <w:color w:val="000000"/>
-              </w:rPr>
-            </w:pPr>
-            <w:r>
-              <w:rPr>
-                <w:rFonts w:ascii="Arial" w:hAnsi="Arial" w:eastAsia="Arial" w:cs="Arial"/>
-                <w:i w:val="false"/>
-                <w:b w:val="false"/>
-                <w:u w:val="none"/>
-                <w:sz w:val="18"/>
-                <w:szCs w:val="18"/>
-                <w:color w:val="000000"/>
-              </w:rPr>
-              <w:t xml:space="preserve">NA [NA, NA]</w:t>
-            </w:r>
-          </w:p>
-        </w:tc>
-        <w:tc>
-          <w:tcPr>
-            <w:tcBorders>
-              <w:bottom w:val="single" w:sz="6" w:space="0" w:color="666666"/>
-              <w:top w:val="single" w:sz="6" w:space="0" w:color="666666"/>
-              <w:left w:val="none" w:sz="0" w:space="0" w:color="000000"/>
-              <w:right w:val="none" w:sz="0" w:space="0" w:color="000000"/>
-            </w:tcBorders>
-            <w:shd w:val="clear" w:color="auto" w:fill="FFFFFF"/>
-            <w:tcMar>
-              <w:top w:w="0" w:type="dxa"/>
-              <w:bottom w:w="0" w:type="dxa"/>
-              <w:left w:w="0" w:type="dxa"/>
-              <w:right w:w="0" w:type="dxa"/>
-            </w:tcMar>
-            <w:vAlign w:val="center"/>
-          </w:tcPr>
-          <w:p>
-            <w:pPr>
-              <w:pStyle w:val="Normal"/>
-              <w:jc w:val="left"/>
-              <w:pBdr>
-                <w:bottom w:val="none" w:sz="0" w:space="0" w:color="000000"/>
-                <w:top w:val="none" w:sz="0" w:space="0" w:color="000000"/>
-                <w:left w:val="none" w:sz="0" w:space="0" w:color="000000"/>
-                <w:right w:val="none" w:sz="0" w:space="0" w:color="000000"/>
-              </w:pBdr>
-              <w:spacing w:after="100" w:before="100" w:line="240"/>
-              <w:ind w:left="100" w:right="100" w:firstLine="0" w:firstLineChars="0"/>
-              <w:rPr>
-                <w:rFonts w:ascii="Arial" w:hAnsi="Arial" w:eastAsia="Arial" w:cs="Arial"/>
-                <w:i w:val="false"/>
-                <w:b w:val="false"/>
-                <w:u w:val="none"/>
-                <w:sz w:val="18"/>
-                <w:szCs w:val="18"/>
-                <w:color w:val="000000"/>
-              </w:rPr>
-            </w:pPr>
-            <w:r>
-              <w:rPr>
-                <w:rFonts w:ascii="Arial" w:hAnsi="Arial" w:eastAsia="Arial" w:cs="Arial"/>
-                <w:i w:val="false"/>
-                <w:b w:val="false"/>
-                <w:u w:val="none"/>
-                <w:sz w:val="18"/>
-                <w:szCs w:val="18"/>
-                <w:color w:val="000000"/>
-              </w:rPr>
-              <w:t xml:space="preserve">NaN</w:t>
+              <w:t xml:space="preserve">0.00 [0.00, 1.00]</w:t>
+            </w:r>
+          </w:p>
+        </w:tc>
+        <w:tc>
+          <w:tcPr>
+            <w:tcBorders>
+              <w:bottom w:val="single" w:sz="6" w:space="0" w:color="666666"/>
+              <w:top w:val="single" w:sz="6" w:space="0" w:color="666666"/>
+              <w:left w:val="none" w:sz="0" w:space="0" w:color="000000"/>
+              <w:right w:val="none" w:sz="0" w:space="0" w:color="000000"/>
+            </w:tcBorders>
+            <w:shd w:val="clear" w:color="auto" w:fill="FFFFFF"/>
+            <w:tcMar>
+              <w:top w:w="0" w:type="dxa"/>
+              <w:bottom w:w="0" w:type="dxa"/>
+              <w:left w:w="0" w:type="dxa"/>
+              <w:right w:w="0" w:type="dxa"/>
+            </w:tcMar>
+            <w:vAlign w:val="center"/>
+          </w:tcPr>
+          <w:p>
+            <w:pPr>
+              <w:pStyle w:val="Normal"/>
+              <w:jc w:val="left"/>
+              <w:pBdr>
+                <w:bottom w:val="none" w:sz="0" w:space="0" w:color="000000"/>
+                <w:top w:val="none" w:sz="0" w:space="0" w:color="000000"/>
+                <w:left w:val="none" w:sz="0" w:space="0" w:color="000000"/>
+                <w:right w:val="none" w:sz="0" w:space="0" w:color="000000"/>
+              </w:pBdr>
+              <w:spacing w:after="100" w:before="100" w:line="240"/>
+              <w:ind w:left="100" w:right="100" w:firstLine="0" w:firstLineChars="0"/>
+              <w:rPr>
+                <w:rFonts w:ascii="Arial" w:hAnsi="Arial" w:eastAsia="Arial" w:cs="Arial"/>
+                <w:i w:val="false"/>
+                <w:b w:val="false"/>
+                <w:u w:val="none"/>
+                <w:sz w:val="18"/>
+                <w:szCs w:val="18"/>
+                <w:color w:val="000000"/>
+              </w:rPr>
+            </w:pPr>
+            <w:r>
+              <w:rPr>
+                <w:rFonts w:ascii="Arial" w:hAnsi="Arial" w:eastAsia="Arial" w:cs="Arial"/>
+                <w:i w:val="false"/>
+                <w:b w:val="false"/>
+                <w:u w:val="none"/>
+                <w:sz w:val="18"/>
+                <w:szCs w:val="18"/>
+                <w:color w:val="000000"/>
+              </w:rPr>
+              <w:t xml:space="preserve">0.00 [0.00, 2.00]</w:t>
+            </w:r>
+          </w:p>
+        </w:tc>
+        <w:tc>
+          <w:tcPr>
+            <w:tcBorders>
+              <w:bottom w:val="single" w:sz="6" w:space="0" w:color="666666"/>
+              <w:top w:val="single" w:sz="6" w:space="0" w:color="666666"/>
+              <w:left w:val="none" w:sz="0" w:space="0" w:color="000000"/>
+              <w:right w:val="none" w:sz="0" w:space="0" w:color="000000"/>
+            </w:tcBorders>
+            <w:shd w:val="clear" w:color="auto" w:fill="FFFFFF"/>
+            <w:tcMar>
+              <w:top w:w="0" w:type="dxa"/>
+              <w:bottom w:w="0" w:type="dxa"/>
+              <w:left w:w="0" w:type="dxa"/>
+              <w:right w:w="0" w:type="dxa"/>
+            </w:tcMar>
+            <w:vAlign w:val="center"/>
+          </w:tcPr>
+          <w:p>
+            <w:pPr>
+              <w:pStyle w:val="Normal"/>
+              <w:jc w:val="left"/>
+              <w:pBdr>
+                <w:bottom w:val="none" w:sz="0" w:space="0" w:color="000000"/>
+                <w:top w:val="none" w:sz="0" w:space="0" w:color="000000"/>
+                <w:left w:val="none" w:sz="0" w:space="0" w:color="000000"/>
+                <w:right w:val="none" w:sz="0" w:space="0" w:color="000000"/>
+              </w:pBdr>
+              <w:spacing w:after="100" w:before="100" w:line="240"/>
+              <w:ind w:left="100" w:right="100" w:firstLine="0" w:firstLineChars="0"/>
+              <w:rPr>
+                <w:rFonts w:ascii="Arial" w:hAnsi="Arial" w:eastAsia="Arial" w:cs="Arial"/>
+                <w:i w:val="false"/>
+                <w:b w:val="false"/>
+                <w:u w:val="none"/>
+                <w:sz w:val="18"/>
+                <w:szCs w:val="18"/>
+                <w:color w:val="000000"/>
+              </w:rPr>
+            </w:pPr>
+            <w:r>
+              <w:rPr>
+                <w:rFonts w:ascii="Arial" w:hAnsi="Arial" w:eastAsia="Arial" w:cs="Arial"/>
+                <w:i w:val="false"/>
+                <w:b w:val="false"/>
+                <w:u w:val="none"/>
+                <w:sz w:val="18"/>
+                <w:szCs w:val="18"/>
+                <w:color w:val="000000"/>
+              </w:rPr>
+              <w:t xml:space="preserve">0.00 [0.00, 1.00]</w:t>
+            </w:r>
+          </w:p>
+        </w:tc>
+        <w:tc>
+          <w:tcPr>
+            <w:tcBorders>
+              <w:bottom w:val="single" w:sz="6" w:space="0" w:color="666666"/>
+              <w:top w:val="single" w:sz="6" w:space="0" w:color="666666"/>
+              <w:left w:val="none" w:sz="0" w:space="0" w:color="000000"/>
+              <w:right w:val="none" w:sz="0" w:space="0" w:color="000000"/>
+            </w:tcBorders>
+            <w:shd w:val="clear" w:color="auto" w:fill="FFFFFF"/>
+            <w:tcMar>
+              <w:top w:w="0" w:type="dxa"/>
+              <w:bottom w:w="0" w:type="dxa"/>
+              <w:left w:w="0" w:type="dxa"/>
+              <w:right w:w="0" w:type="dxa"/>
+            </w:tcMar>
+            <w:vAlign w:val="center"/>
+          </w:tcPr>
+          <w:p>
+            <w:pPr>
+              <w:pStyle w:val="Normal"/>
+              <w:jc w:val="left"/>
+              <w:pBdr>
+                <w:bottom w:val="none" w:sz="0" w:space="0" w:color="000000"/>
+                <w:top w:val="none" w:sz="0" w:space="0" w:color="000000"/>
+                <w:left w:val="none" w:sz="0" w:space="0" w:color="000000"/>
+                <w:right w:val="none" w:sz="0" w:space="0" w:color="000000"/>
+              </w:pBdr>
+              <w:spacing w:after="100" w:before="100" w:line="240"/>
+              <w:ind w:left="100" w:right="100" w:firstLine="0" w:firstLineChars="0"/>
+              <w:rPr>
+                <w:rFonts w:ascii="Arial" w:hAnsi="Arial" w:eastAsia="Arial" w:cs="Arial"/>
+                <w:i w:val="false"/>
+                <w:b w:val="false"/>
+                <w:u w:val="none"/>
+                <w:sz w:val="18"/>
+                <w:szCs w:val="18"/>
+                <w:color w:val="000000"/>
+              </w:rPr>
+            </w:pPr>
+            <w:r>
+              <w:rPr>
+                <w:rFonts w:ascii="Arial" w:hAnsi="Arial" w:eastAsia="Arial" w:cs="Arial"/>
+                <w:i w:val="false"/>
+                <w:b w:val="false"/>
+                <w:u w:val="none"/>
+                <w:sz w:val="18"/>
+                <w:szCs w:val="18"/>
+                <w:color w:val="000000"/>
+              </w:rPr>
+              <w:t xml:space="preserve">0.138</w:t>
             </w:r>
           </w:p>
         </w:tc>
@@ -8184,7 +8184,7 @@
                 <w:szCs w:val="18"/>
                 <w:color w:val="000000"/>
               </w:rPr>
-              <w:t xml:space="preserve">NaN</w:t>
+              <w:t xml:space="preserve">0.142</w:t>
             </w:r>
           </w:p>
         </w:tc>

</xml_diff>